<commit_message>
updated latest use case diagram
</commit_message>
<xml_diff>
--- a/TECH/ANALYSIS/UCMS/WORK IN PROGRESS/TUCMS.docx
+++ b/TECH/ANALYSIS/UCMS/WORK IN PROGRESS/TUCMS.docx
@@ -4420,10 +4420,10 @@
           <w:noProof/>
         </w:rPr>
         <w:drawing>
-          <wp:inline distT="0" distB="0" distL="0" distR="0" wp14:anchorId="4A536202" wp14:editId="6B0ECFF7">
-            <wp:extent cx="3860800" cy="3708400"/>
-            <wp:effectExtent l="0" t="0" r="0" b="0"/>
-            <wp:docPr id="7" name="Picture 7"/>
+          <wp:inline distT="0" distB="0" distL="0" distR="0" wp14:anchorId="67A102D0" wp14:editId="512C9BE2">
+            <wp:extent cx="5934075" cy="7534275"/>
+            <wp:effectExtent l="0" t="0" r="9525" b="9525"/>
+            <wp:docPr id="2" name="Picture 2"/>
             <wp:cNvGraphicFramePr>
               <a:graphicFrameLocks xmlns:a="http://schemas.openxmlformats.org/drawingml/2006/main" noChangeAspect="1"/>
             </wp:cNvGraphicFramePr>
@@ -4431,8 +4431,10 @@
               <a:graphicData uri="http://schemas.openxmlformats.org/drawingml/2006/picture">
                 <pic:pic xmlns:pic="http://schemas.openxmlformats.org/drawingml/2006/picture">
                   <pic:nvPicPr>
-                    <pic:cNvPr id="7" name="uc1.png"/>
-                    <pic:cNvPicPr/>
+                    <pic:cNvPr id="0" name="Picture 1"/>
+                    <pic:cNvPicPr>
+                      <a:picLocks noChangeAspect="1" noChangeArrowheads="1"/>
+                    </pic:cNvPicPr>
                   </pic:nvPicPr>
                   <pic:blipFill>
                     <a:blip r:embed="rId8">
@@ -4442,18 +4444,23 @@
                         </a:ext>
                       </a:extLst>
                     </a:blip>
+                    <a:srcRect/>
                     <a:stretch>
                       <a:fillRect/>
                     </a:stretch>
                   </pic:blipFill>
-                  <pic:spPr>
+                  <pic:spPr bwMode="auto">
                     <a:xfrm>
                       <a:off x="0" y="0"/>
-                      <a:ext cx="3860800" cy="3708400"/>
+                      <a:ext cx="5934075" cy="7534275"/>
                     </a:xfrm>
                     <a:prstGeom prst="rect">
                       <a:avLst/>
                     </a:prstGeom>
+                    <a:noFill/>
+                    <a:ln>
+                      <a:noFill/>
+                    </a:ln>
                   </pic:spPr>
                 </pic:pic>
               </a:graphicData>
@@ -4462,55 +4469,184 @@
         </w:drawing>
       </w:r>
     </w:p>
+    <w:p/>
     <w:p>
-      <w:bookmarkStart w:id="9" w:name="_GoBack"/>
+      <w:pPr>
+        <w:pStyle w:val="Heading1"/>
+        <w:rPr>
+          <w:sz w:val="36"/>
+          <w:szCs w:val="36"/>
+        </w:rPr>
+      </w:pPr>
+      <w:bookmarkStart w:id="9" w:name="_Toc522537167"/>
+      <w:bookmarkEnd w:id="6"/>
+      <w:bookmarkEnd w:id="8"/>
+      <w:r>
+        <w:rPr>
+          <w:sz w:val="36"/>
+          <w:szCs w:val="36"/>
+        </w:rPr>
+        <w:t>Actors</w:t>
+      </w:r>
       <w:bookmarkEnd w:id="9"/>
-      <w:r>
-        <w:rPr>
-          <w:noProof/>
-        </w:rPr>
-        <w:lastRenderedPageBreak/>
-        <w:drawing>
-          <wp:inline distT="0" distB="0" distL="0" distR="0" wp14:anchorId="6CCEB99A" wp14:editId="763D0C0A">
-            <wp:extent cx="5785485" cy="8229600"/>
-            <wp:effectExtent l="0" t="0" r="5715" b="0"/>
-            <wp:docPr id="1" name="Picture 1"/>
-            <wp:cNvGraphicFramePr>
-              <a:graphicFrameLocks xmlns:a="http://schemas.openxmlformats.org/drawingml/2006/main" noChangeAspect="1"/>
-            </wp:cNvGraphicFramePr>
-            <a:graphic xmlns:a="http://schemas.openxmlformats.org/drawingml/2006/main">
-              <a:graphicData uri="http://schemas.openxmlformats.org/drawingml/2006/picture">
-                <pic:pic xmlns:pic="http://schemas.openxmlformats.org/drawingml/2006/picture">
-                  <pic:nvPicPr>
-                    <pic:cNvPr id="1" name="uc2.png"/>
-                    <pic:cNvPicPr/>
-                  </pic:nvPicPr>
-                  <pic:blipFill>
-                    <a:blip r:embed="rId9">
-                      <a:extLst>
-                        <a:ext uri="{28A0092B-C50C-407E-A947-70E740481C1C}">
-                          <a14:useLocalDpi xmlns:a14="http://schemas.microsoft.com/office/drawing/2010/main" val="0"/>
-                        </a:ext>
-                      </a:extLst>
-                    </a:blip>
-                    <a:stretch>
-                      <a:fillRect/>
-                    </a:stretch>
-                  </pic:blipFill>
-                  <pic:spPr>
-                    <a:xfrm>
-                      <a:off x="0" y="0"/>
-                      <a:ext cx="5785485" cy="8229600"/>
-                    </a:xfrm>
-                    <a:prstGeom prst="rect">
-                      <a:avLst/>
-                    </a:prstGeom>
-                  </pic:spPr>
-                </pic:pic>
-              </a:graphicData>
-            </a:graphic>
-          </wp:inline>
-        </w:drawing>
+    </w:p>
+    <w:p>
+      <w:r>
+        <w:t>All Actors in the system are contained in this package. This is both as a way to organize the model, making it easier to understand, and to provide a way to manage the actors in a single configuration item. If different individuals are responsible for different actors and their related artifacts, the actors should be organized into their own packages and placed under separate configuration control.</w:t>
+      </w:r>
+    </w:p>
+    <w:p>
+      <w:pPr>
+        <w:pStyle w:val="Heading2"/>
+        <w:rPr>
+          <w:rFonts w:eastAsiaTheme="minorHAnsi"/>
+          <w:color w:val="8496B0" w:themeColor="text2" w:themeTint="99"/>
+          <w:sz w:val="32"/>
+          <w:szCs w:val="32"/>
+        </w:rPr>
+      </w:pPr>
+      <w:r>
+        <w:rPr>
+          <w:rFonts w:eastAsiaTheme="minorHAnsi"/>
+          <w:color w:val="8496B0" w:themeColor="text2" w:themeTint="99"/>
+          <w:sz w:val="32"/>
+          <w:szCs w:val="32"/>
+        </w:rPr>
+        <w:t>Station</w:t>
+      </w:r>
+    </w:p>
+    <w:p>
+      <w:r>
+        <w:t xml:space="preserve">This actor represents PV </w:t>
+      </w:r>
+      <w:r>
+        <w:t>station</w:t>
+      </w:r>
+      <w:r>
+        <w:t xml:space="preserve"> which is responsible for se</w:t>
+      </w:r>
+      <w:bookmarkStart w:id="10" w:name="_GoBack"/>
+      <w:bookmarkEnd w:id="10"/>
+      <w:r>
+        <w:t>nding data to the cloud service. It will also send the device health statistics to the application, which is deployed on the cloud, via Virtual Private Cloud.</w:t>
+      </w:r>
+    </w:p>
+    <w:p>
+      <w:pPr>
+        <w:pStyle w:val="Heading2"/>
+        <w:rPr>
+          <w:rFonts w:eastAsiaTheme="minorHAnsi"/>
+          <w:color w:val="8496B0" w:themeColor="text2" w:themeTint="99"/>
+          <w:sz w:val="32"/>
+          <w:szCs w:val="32"/>
+        </w:rPr>
+      </w:pPr>
+      <w:bookmarkStart w:id="11" w:name="_Toc522537169"/>
+      <w:r>
+        <w:rPr>
+          <w:rFonts w:eastAsiaTheme="minorHAnsi"/>
+          <w:color w:val="8496B0" w:themeColor="text2" w:themeTint="99"/>
+          <w:sz w:val="32"/>
+          <w:szCs w:val="32"/>
+        </w:rPr>
+        <w:t>System User</w:t>
+      </w:r>
+      <w:bookmarkEnd w:id="11"/>
+    </w:p>
+    <w:p>
+      <w:r>
+        <w:t xml:space="preserve">This actor represents the different type of users(personas) who will </w:t>
+      </w:r>
+      <w:r>
+        <w:t>monitor</w:t>
+      </w:r>
+      <w:r>
+        <w:t xml:space="preserve"> the assigned real time data and device health statistics, which will be sent from various devices, in rich user interfaces.</w:t>
+      </w:r>
+    </w:p>
+    <w:p>
+      <w:pPr>
+        <w:pStyle w:val="Heading2"/>
+        <w:rPr>
+          <w:rFonts w:eastAsiaTheme="minorHAnsi"/>
+          <w:color w:val="8496B0" w:themeColor="text2" w:themeTint="99"/>
+          <w:sz w:val="32"/>
+          <w:szCs w:val="32"/>
+        </w:rPr>
+      </w:pPr>
+      <w:bookmarkStart w:id="12" w:name="_Toc522537170"/>
+      <w:r>
+        <w:rPr>
+          <w:rFonts w:eastAsiaTheme="minorHAnsi"/>
+          <w:color w:val="8496B0" w:themeColor="text2" w:themeTint="99"/>
+          <w:sz w:val="32"/>
+          <w:szCs w:val="32"/>
+        </w:rPr>
+        <w:t>Admin</w:t>
+      </w:r>
+      <w:bookmarkEnd w:id="12"/>
+    </w:p>
+    <w:p>
+      <w:r>
+        <w:t xml:space="preserve">This actor represents the root user who can create and maintain users, roles, </w:t>
+      </w:r>
+      <w:r>
+        <w:t>stations</w:t>
+      </w:r>
+      <w:r>
+        <w:t xml:space="preserve"> information, maintain </w:t>
+      </w:r>
+      <w:r>
+        <w:t>station</w:t>
+      </w:r>
+      <w:r>
+        <w:t xml:space="preserve"> parameter config and maintain </w:t>
+      </w:r>
+      <w:r>
+        <w:t>station</w:t>
+      </w:r>
+      <w:r>
+        <w:t xml:space="preserve"> record access. This user will have other common access that the system user has.</w:t>
+      </w:r>
+    </w:p>
+    <w:p>
+      <w:pPr>
+        <w:pStyle w:val="Heading2"/>
+        <w:rPr>
+          <w:rFonts w:eastAsiaTheme="minorHAnsi"/>
+          <w:color w:val="8496B0" w:themeColor="text2" w:themeTint="99"/>
+          <w:sz w:val="32"/>
+          <w:szCs w:val="32"/>
+        </w:rPr>
+      </w:pPr>
+      <w:r>
+        <w:rPr>
+          <w:rFonts w:eastAsiaTheme="minorHAnsi"/>
+          <w:color w:val="8496B0" w:themeColor="text2" w:themeTint="99"/>
+          <w:sz w:val="32"/>
+          <w:szCs w:val="32"/>
+        </w:rPr>
+        <w:t>Scheduler</w:t>
+      </w:r>
+    </w:p>
+    <w:p>
+      <w:r>
+        <w:t>This actor represents an application which will get the raw data from Amazon S3 and transform into struct</w:t>
+      </w:r>
+      <w:r>
+        <w:t xml:space="preserve"> re</w:t>
+      </w:r>
+      <w:r>
+        <w:t>presents a</w:t>
+      </w:r>
+      <w:r>
+        <w:t xml:space="preserve"> web socket application or SSE application which will get the structured data from NoSQL database and send data to </w:t>
+      </w:r>
+      <w:r>
+        <w:t>browsers</w:t>
+      </w:r>
+      <w:r>
+        <w:t>.</w:t>
       </w:r>
     </w:p>
     <w:p>
@@ -4521,23 +4657,15 @@
           <w:szCs w:val="36"/>
         </w:rPr>
       </w:pPr>
-      <w:bookmarkStart w:id="10" w:name="_Toc522537167"/>
-      <w:bookmarkEnd w:id="6"/>
-      <w:bookmarkEnd w:id="8"/>
+      <w:bookmarkStart w:id="13" w:name="_Toc522537173"/>
       <w:r>
         <w:rPr>
           <w:sz w:val="36"/>
           <w:szCs w:val="36"/>
         </w:rPr>
-        <w:lastRenderedPageBreak/>
-        <w:t>Actors</w:t>
-      </w:r>
-      <w:bookmarkEnd w:id="10"/>
-    </w:p>
-    <w:p>
-      <w:r>
-        <w:t>All Actors in the system are contained in this package. This is both as a way to organize the model, making it easier to understand, and to provide a way to manage the actors in a single configuration item. If different individuals are responsible for different actors and their related artifacts, the actors should be organized into their own packages and placed under separate configuration control.</w:t>
-      </w:r>
+        <w:t>Use cases</w:t>
+      </w:r>
+      <w:bookmarkEnd w:id="13"/>
     </w:p>
     <w:p>
       <w:pPr>
@@ -4549,7 +4677,7 @@
           <w:szCs w:val="32"/>
         </w:rPr>
       </w:pPr>
-      <w:bookmarkStart w:id="11" w:name="_Toc522537168"/>
+      <w:bookmarkStart w:id="14" w:name="_Toc522537174"/>
       <w:r>
         <w:rPr>
           <w:rFonts w:eastAsiaTheme="minorHAnsi"/>
@@ -4557,13 +4685,13 @@
           <w:sz w:val="32"/>
           <w:szCs w:val="32"/>
         </w:rPr>
-        <w:t>Device</w:t>
-      </w:r>
-      <w:bookmarkEnd w:id="11"/>
+        <w:t>Login</w:t>
+      </w:r>
+      <w:bookmarkEnd w:id="14"/>
     </w:p>
     <w:p>
       <w:r>
-        <w:t>This actor represents PV system device which is responsible for sending data to the cloud service. It will also send the device health statistics to the application, which is deployed on the cloud, via Virtual Private Cloud.</w:t>
+        <w:t>The aim of this use case is to enable users to log-in to the system using a unique email address and password. Associated with each username is a system access level which is used to determine the system functions and records that can be accessed.</w:t>
       </w:r>
     </w:p>
     <w:p>
@@ -4576,7 +4704,7 @@
           <w:szCs w:val="32"/>
         </w:rPr>
       </w:pPr>
-      <w:bookmarkStart w:id="12" w:name="_Toc522537169"/>
+      <w:bookmarkStart w:id="15" w:name="_Toc522537175"/>
       <w:r>
         <w:rPr>
           <w:rFonts w:eastAsiaTheme="minorHAnsi"/>
@@ -4584,19 +4712,22 @@
           <w:sz w:val="32"/>
           <w:szCs w:val="32"/>
         </w:rPr>
-        <w:t>System User</w:t>
-      </w:r>
-      <w:bookmarkEnd w:id="12"/>
+        <w:t>Maintain personas</w:t>
+      </w:r>
+      <w:bookmarkEnd w:id="15"/>
     </w:p>
     <w:p>
       <w:r>
-        <w:t xml:space="preserve">This actor represents the different type of users(personas) who will </w:t>
-      </w:r>
-      <w:r>
-        <w:t>monitor</w:t>
-      </w:r>
-      <w:r>
-        <w:t xml:space="preserve"> the assigned real time data and device health statistics, which will be sent from various devices, in rich user interfaces.</w:t>
+        <w:t>The aim of this use case is to enable the administrator to create, update, view and delete existing personas (user groups).</w:t>
+      </w:r>
+      <w:r>
+        <w:t xml:space="preserve"> This used case is </w:t>
+      </w:r>
+      <w:r>
+        <w:t>extended</w:t>
+      </w:r>
+      <w:r>
+        <w:t xml:space="preserve"> in View/Select person use case.</w:t>
       </w:r>
     </w:p>
     <w:p>
@@ -4609,7 +4740,7 @@
           <w:szCs w:val="32"/>
         </w:rPr>
       </w:pPr>
-      <w:bookmarkStart w:id="13" w:name="_Toc522537170"/>
+      <w:bookmarkStart w:id="16" w:name="_Toc522537176"/>
       <w:r>
         <w:rPr>
           <w:rFonts w:eastAsiaTheme="minorHAnsi"/>
@@ -4617,31 +4748,23 @@
           <w:sz w:val="32"/>
           <w:szCs w:val="32"/>
         </w:rPr>
-        <w:t>Admin</w:t>
-      </w:r>
-      <w:bookmarkEnd w:id="13"/>
+        <w:lastRenderedPageBreak/>
+        <w:t>Maintain users</w:t>
+      </w:r>
+      <w:bookmarkEnd w:id="16"/>
     </w:p>
     <w:p>
       <w:r>
-        <w:t xml:space="preserve">This actor represents the root user who can create and maintain users, roles, </w:t>
-      </w:r>
-      <w:r>
-        <w:t>stations</w:t>
-      </w:r>
-      <w:r>
-        <w:t xml:space="preserve"> information, maintain </w:t>
-      </w:r>
-      <w:r>
-        <w:t>station</w:t>
-      </w:r>
-      <w:r>
-        <w:t xml:space="preserve"> parameter config and maintain </w:t>
-      </w:r>
-      <w:r>
-        <w:t>station</w:t>
-      </w:r>
-      <w:r>
-        <w:t xml:space="preserve"> record access. This user will have other common access that the system user has.</w:t>
+        <w:t>The aim of this use case is to enable the administrator to create, update and view user information. Also, the use case enables the system administrator to reset passwords, change access rights and deactivate/activate accounts for the existing users.</w:t>
+      </w:r>
+      <w:r>
+        <w:t xml:space="preserve"> This used case is </w:t>
+      </w:r>
+      <w:r>
+        <w:t>extended</w:t>
+      </w:r>
+      <w:r>
+        <w:t xml:space="preserve"> in View/Select user use case.</w:t>
       </w:r>
     </w:p>
     <w:p>
@@ -4654,8 +4777,7 @@
           <w:szCs w:val="32"/>
         </w:rPr>
       </w:pPr>
-      <w:bookmarkStart w:id="14" w:name="_Toc522537171"/>
-      <w:proofErr w:type="spellStart"/>
+      <w:bookmarkStart w:id="17" w:name="_Toc522537177"/>
       <w:r>
         <w:rPr>
           <w:rFonts w:eastAsiaTheme="minorHAnsi"/>
@@ -4663,14 +4785,43 @@
           <w:sz w:val="32"/>
           <w:szCs w:val="32"/>
         </w:rPr>
-        <w:t>LogParser</w:t>
-      </w:r>
-      <w:bookmarkEnd w:id="14"/>
-      <w:proofErr w:type="spellEnd"/>
+        <w:t xml:space="preserve">Maintain </w:t>
+      </w:r>
+      <w:r>
+        <w:rPr>
+          <w:rFonts w:eastAsiaTheme="minorHAnsi"/>
+          <w:color w:val="8496B0" w:themeColor="text2" w:themeTint="99"/>
+          <w:sz w:val="32"/>
+          <w:szCs w:val="32"/>
+        </w:rPr>
+        <w:t>stations</w:t>
+      </w:r>
+      <w:bookmarkEnd w:id="17"/>
     </w:p>
     <w:p>
       <w:r>
-        <w:t>This actor represents an application which will get the raw data from Amazon S3 and transform into structured (field, value) data. After the transformation, structured data will be stored directly into NoSQL database.</w:t>
+        <w:t xml:space="preserve">The aim of this use case is to enable the administrator to create, update, view and </w:t>
+      </w:r>
+      <w:r>
+        <w:t>activate/deactivate</w:t>
+      </w:r>
+      <w:r>
+        <w:t xml:space="preserve"> the existing </w:t>
+      </w:r>
+      <w:r>
+        <w:t>station</w:t>
+      </w:r>
+      <w:r>
+        <w:t xml:space="preserve"> in the system.</w:t>
+      </w:r>
+      <w:r>
+        <w:t xml:space="preserve"> This use case in extended in View/Select </w:t>
+      </w:r>
+      <w:r>
+        <w:t>station</w:t>
+      </w:r>
+      <w:r>
+        <w:t xml:space="preserve"> use case.</w:t>
       </w:r>
     </w:p>
     <w:p>
@@ -4683,8 +4834,7 @@
           <w:szCs w:val="32"/>
         </w:rPr>
       </w:pPr>
-      <w:bookmarkStart w:id="15" w:name="_Toc522537172"/>
-      <w:proofErr w:type="spellStart"/>
+      <w:bookmarkStart w:id="18" w:name="_Toc522537178"/>
       <w:r>
         <w:rPr>
           <w:rFonts w:eastAsiaTheme="minorHAnsi"/>
@@ -4692,45 +4842,35 @@
           <w:sz w:val="32"/>
           <w:szCs w:val="32"/>
         </w:rPr>
-        <w:t>Syncer</w:t>
-      </w:r>
-      <w:bookmarkEnd w:id="15"/>
-      <w:proofErr w:type="spellEnd"/>
+        <w:t xml:space="preserve">Maintain </w:t>
+      </w:r>
+      <w:r>
+        <w:rPr>
+          <w:rFonts w:eastAsiaTheme="minorHAnsi"/>
+          <w:color w:val="8496B0" w:themeColor="text2" w:themeTint="99"/>
+          <w:sz w:val="32"/>
+          <w:szCs w:val="32"/>
+        </w:rPr>
+        <w:t>station configs</w:t>
+      </w:r>
+      <w:bookmarkEnd w:id="18"/>
     </w:p>
     <w:p>
       <w:r>
-        <w:t>This actor re</w:t>
-      </w:r>
-      <w:r>
-        <w:t>presents a</w:t>
-      </w:r>
-      <w:r>
-        <w:t xml:space="preserve"> web socket application or SSE application which will get the structured data from NoSQL database and send data to </w:t>
-      </w:r>
-      <w:r>
-        <w:t>browsers</w:t>
+        <w:t xml:space="preserve">The aim of this use case is to enable the administrator to create, update, view and </w:t>
+      </w:r>
+      <w:r>
+        <w:t>delete the configurations for each existing station</w:t>
       </w:r>
       <w:r>
         <w:t>.</w:t>
       </w:r>
-    </w:p>
-    <w:p>
-      <w:pPr>
-        <w:pStyle w:val="Heading1"/>
-        <w:rPr>
-          <w:sz w:val="36"/>
-          <w:szCs w:val="36"/>
-        </w:rPr>
-      </w:pPr>
-      <w:bookmarkStart w:id="16" w:name="_Toc522537173"/>
-      <w:r>
-        <w:rPr>
-          <w:sz w:val="36"/>
-          <w:szCs w:val="36"/>
-        </w:rPr>
-        <w:t>Use cases</w:t>
-      </w:r>
-      <w:bookmarkEnd w:id="16"/>
+      <w:r>
+        <w:t xml:space="preserve"> Two types of configuration, station data parameter and station health parameter will be maintained in this use case. Those configurations will be used to transform raw data into structured data.</w:t>
+      </w:r>
+      <w:r>
+        <w:t xml:space="preserve"> This use case in extended in View/Select station use case.</w:t>
+      </w:r>
     </w:p>
     <w:p>
       <w:pPr>
@@ -4742,7 +4882,7 @@
           <w:szCs w:val="32"/>
         </w:rPr>
       </w:pPr>
-      <w:bookmarkStart w:id="17" w:name="_Toc522537174"/>
+      <w:bookmarkStart w:id="19" w:name="_Toc522537179"/>
       <w:r>
         <w:rPr>
           <w:rFonts w:eastAsiaTheme="minorHAnsi"/>
@@ -4750,13 +4890,27 @@
           <w:sz w:val="32"/>
           <w:szCs w:val="32"/>
         </w:rPr>
-        <w:t>Login</w:t>
-      </w:r>
-      <w:bookmarkEnd w:id="17"/>
+        <w:t>Update configuration</w:t>
+      </w:r>
+      <w:bookmarkEnd w:id="19"/>
     </w:p>
     <w:p>
       <w:r>
-        <w:t>The aim of this use case is to enable users to log-in to the system using a unique email address and password. Associated with each username is a system access level which is used to determine the system functions and records that can be accessed.</w:t>
+        <w:t xml:space="preserve">This aim of this use case is to update the configuration file, </w:t>
+      </w:r>
+      <w:r>
+        <w:t>is a file which contain configurations for each station to parse raw data into structured data</w:t>
+      </w:r>
+      <w:r>
+        <w:t xml:space="preserve">, of </w:t>
+      </w:r>
+      <w:proofErr w:type="spellStart"/>
+      <w:r>
+        <w:t>LogParser</w:t>
+      </w:r>
+      <w:proofErr w:type="spellEnd"/>
+      <w:r>
+        <w:t>, which is an application. This used is included in Maintain station configs use case. Whenever there is a change in station config, this use case will be triggered to update the configuration file.</w:t>
       </w:r>
     </w:p>
     <w:p>
@@ -4769,7 +4923,7 @@
           <w:szCs w:val="32"/>
         </w:rPr>
       </w:pPr>
-      <w:bookmarkStart w:id="18" w:name="_Toc522537175"/>
+      <w:bookmarkStart w:id="20" w:name="_Toc522537180"/>
       <w:r>
         <w:rPr>
           <w:rFonts w:eastAsiaTheme="minorHAnsi"/>
@@ -4777,22 +4931,31 @@
           <w:sz w:val="32"/>
           <w:szCs w:val="32"/>
         </w:rPr>
-        <w:t>Maintain personas</w:t>
-      </w:r>
-      <w:bookmarkEnd w:id="18"/>
+        <w:t>View/select user(s)</w:t>
+      </w:r>
+      <w:bookmarkEnd w:id="20"/>
     </w:p>
     <w:p>
       <w:r>
-        <w:t>The aim of this use case is to enable the administrator to create, update, view and delete existing personas (user groups).</w:t>
-      </w:r>
-      <w:r>
-        <w:t xml:space="preserve"> This used case is </w:t>
-      </w:r>
-      <w:r>
-        <w:t>extended</w:t>
-      </w:r>
-      <w:r>
-        <w:t xml:space="preserve"> in View/Select person use case.</w:t>
+        <w:t>The aim of this abstract use case is to enable the admin to</w:t>
+      </w:r>
+      <w:r>
+        <w:t xml:space="preserve"> search the users by name and then able to view a list of users as a search result. The admin is</w:t>
+      </w:r>
+      <w:r>
+        <w:t xml:space="preserve"> also</w:t>
+      </w:r>
+      <w:r>
+        <w:t xml:space="preserve"> able </w:t>
+      </w:r>
+      <w:r>
+        <w:t xml:space="preserve">to </w:t>
+      </w:r>
+      <w:r>
+        <w:t xml:space="preserve">select one of the users </w:t>
+      </w:r>
+      <w:r>
+        <w:t>to see the detailed information of the user. For creating, modifying and activation/deactivation of a user can be done by triggering Maintain Users use case from this use case.</w:t>
       </w:r>
     </w:p>
     <w:p>
@@ -4805,7 +4968,7 @@
           <w:szCs w:val="32"/>
         </w:rPr>
       </w:pPr>
-      <w:bookmarkStart w:id="19" w:name="_Toc522537176"/>
+      <w:bookmarkStart w:id="21" w:name="_Toc522537181"/>
       <w:r>
         <w:rPr>
           <w:rFonts w:eastAsiaTheme="minorHAnsi"/>
@@ -4813,246 +4976,18 @@
           <w:sz w:val="32"/>
           <w:szCs w:val="32"/>
         </w:rPr>
-        <w:lastRenderedPageBreak/>
-        <w:t>Maintain users</w:t>
-      </w:r>
-      <w:bookmarkEnd w:id="19"/>
-    </w:p>
-    <w:p>
-      <w:r>
-        <w:t>The aim of this use case is to enable the administrator to create, update and view user information. Also, the use case enables the system administrator to reset passwords, change access rights and deactivate/activate accounts for the existing users.</w:t>
-      </w:r>
-      <w:r>
-        <w:t xml:space="preserve"> This used case is </w:t>
-      </w:r>
-      <w:r>
-        <w:t>extended</w:t>
-      </w:r>
-      <w:r>
-        <w:t xml:space="preserve"> in View/Select user use case.</w:t>
-      </w:r>
-    </w:p>
-    <w:p>
-      <w:pPr>
-        <w:pStyle w:val="Heading2"/>
+        <w:t>View/Select station</w:t>
+      </w:r>
+      <w:r>
         <w:rPr>
           <w:rFonts w:eastAsiaTheme="minorHAnsi"/>
           <w:color w:val="8496B0" w:themeColor="text2" w:themeTint="99"/>
           <w:sz w:val="32"/>
           <w:szCs w:val="32"/>
         </w:rPr>
-      </w:pPr>
-      <w:bookmarkStart w:id="20" w:name="_Toc522537177"/>
-      <w:r>
-        <w:rPr>
-          <w:rFonts w:eastAsiaTheme="minorHAnsi"/>
-          <w:color w:val="8496B0" w:themeColor="text2" w:themeTint="99"/>
-          <w:sz w:val="32"/>
-          <w:szCs w:val="32"/>
-        </w:rPr>
-        <w:t xml:space="preserve">Maintain </w:t>
-      </w:r>
-      <w:r>
-        <w:rPr>
-          <w:rFonts w:eastAsiaTheme="minorHAnsi"/>
-          <w:color w:val="8496B0" w:themeColor="text2" w:themeTint="99"/>
-          <w:sz w:val="32"/>
-          <w:szCs w:val="32"/>
-        </w:rPr>
-        <w:t>stations</w:t>
-      </w:r>
-      <w:bookmarkEnd w:id="20"/>
-    </w:p>
-    <w:p>
-      <w:r>
-        <w:t xml:space="preserve">The aim of this use case is to enable the administrator to create, update, view and </w:t>
-      </w:r>
-      <w:r>
-        <w:t>activate/deactivate</w:t>
-      </w:r>
-      <w:r>
-        <w:t xml:space="preserve"> the existing </w:t>
-      </w:r>
-      <w:r>
-        <w:t>station</w:t>
-      </w:r>
-      <w:r>
-        <w:t xml:space="preserve"> in the system.</w:t>
-      </w:r>
-      <w:r>
-        <w:t xml:space="preserve"> This use case in extended in View/Select </w:t>
-      </w:r>
-      <w:r>
-        <w:t>station</w:t>
-      </w:r>
-      <w:r>
-        <w:t xml:space="preserve"> use case.</w:t>
-      </w:r>
-    </w:p>
-    <w:p>
-      <w:pPr>
-        <w:pStyle w:val="Heading2"/>
-        <w:rPr>
-          <w:rFonts w:eastAsiaTheme="minorHAnsi"/>
-          <w:color w:val="8496B0" w:themeColor="text2" w:themeTint="99"/>
-          <w:sz w:val="32"/>
-          <w:szCs w:val="32"/>
-        </w:rPr>
-      </w:pPr>
-      <w:bookmarkStart w:id="21" w:name="_Toc522537178"/>
-      <w:r>
-        <w:rPr>
-          <w:rFonts w:eastAsiaTheme="minorHAnsi"/>
-          <w:color w:val="8496B0" w:themeColor="text2" w:themeTint="99"/>
-          <w:sz w:val="32"/>
-          <w:szCs w:val="32"/>
-        </w:rPr>
-        <w:t xml:space="preserve">Maintain </w:t>
-      </w:r>
-      <w:r>
-        <w:rPr>
-          <w:rFonts w:eastAsiaTheme="minorHAnsi"/>
-          <w:color w:val="8496B0" w:themeColor="text2" w:themeTint="99"/>
-          <w:sz w:val="32"/>
-          <w:szCs w:val="32"/>
-        </w:rPr>
-        <w:t>station configs</w:t>
+        <w:t>(s)</w:t>
       </w:r>
       <w:bookmarkEnd w:id="21"/>
-    </w:p>
-    <w:p>
-      <w:r>
-        <w:t xml:space="preserve">The aim of this use case is to enable the administrator to create, update, view and </w:t>
-      </w:r>
-      <w:r>
-        <w:t>delete the configurations for each existing station</w:t>
-      </w:r>
-      <w:r>
-        <w:t>.</w:t>
-      </w:r>
-      <w:r>
-        <w:t xml:space="preserve"> Two types of configuration, station data parameter and station health parameter will be maintained in this use case. Those configurations will be used to transform raw data into structured data.</w:t>
-      </w:r>
-      <w:r>
-        <w:t xml:space="preserve"> This use case in extended in View/Select station use case.</w:t>
-      </w:r>
-    </w:p>
-    <w:p>
-      <w:pPr>
-        <w:pStyle w:val="Heading2"/>
-        <w:rPr>
-          <w:rFonts w:eastAsiaTheme="minorHAnsi"/>
-          <w:color w:val="8496B0" w:themeColor="text2" w:themeTint="99"/>
-          <w:sz w:val="32"/>
-          <w:szCs w:val="32"/>
-        </w:rPr>
-      </w:pPr>
-      <w:bookmarkStart w:id="22" w:name="_Toc522537179"/>
-      <w:r>
-        <w:rPr>
-          <w:rFonts w:eastAsiaTheme="minorHAnsi"/>
-          <w:color w:val="8496B0" w:themeColor="text2" w:themeTint="99"/>
-          <w:sz w:val="32"/>
-          <w:szCs w:val="32"/>
-        </w:rPr>
-        <w:t>Update configuration</w:t>
-      </w:r>
-      <w:bookmarkEnd w:id="22"/>
-    </w:p>
-    <w:p>
-      <w:r>
-        <w:t xml:space="preserve">This aim of this use case is to update the configuration file, </w:t>
-      </w:r>
-      <w:r>
-        <w:t>is a file which contain configurations for each station to parse raw data into structured data</w:t>
-      </w:r>
-      <w:r>
-        <w:t xml:space="preserve">, of </w:t>
-      </w:r>
-      <w:proofErr w:type="spellStart"/>
-      <w:r>
-        <w:t>LogParser</w:t>
-      </w:r>
-      <w:proofErr w:type="spellEnd"/>
-      <w:r>
-        <w:t>, which is an application. This used is included in Maintain station configs use case. Whenever there is a change in station config, this use case will be triggered to update the configuration file.</w:t>
-      </w:r>
-    </w:p>
-    <w:p>
-      <w:pPr>
-        <w:pStyle w:val="Heading2"/>
-        <w:rPr>
-          <w:rFonts w:eastAsiaTheme="minorHAnsi"/>
-          <w:color w:val="8496B0" w:themeColor="text2" w:themeTint="99"/>
-          <w:sz w:val="32"/>
-          <w:szCs w:val="32"/>
-        </w:rPr>
-      </w:pPr>
-      <w:bookmarkStart w:id="23" w:name="_Toc522537180"/>
-      <w:r>
-        <w:rPr>
-          <w:rFonts w:eastAsiaTheme="minorHAnsi"/>
-          <w:color w:val="8496B0" w:themeColor="text2" w:themeTint="99"/>
-          <w:sz w:val="32"/>
-          <w:szCs w:val="32"/>
-        </w:rPr>
-        <w:t>View/select user(s)</w:t>
-      </w:r>
-      <w:bookmarkEnd w:id="23"/>
-    </w:p>
-    <w:p>
-      <w:r>
-        <w:t>The aim of this abstract use case is to enable the admin to</w:t>
-      </w:r>
-      <w:r>
-        <w:t xml:space="preserve"> search the users by name and then able to view a list of users as a search result. The admin is</w:t>
-      </w:r>
-      <w:r>
-        <w:t xml:space="preserve"> also</w:t>
-      </w:r>
-      <w:r>
-        <w:t xml:space="preserve"> able </w:t>
-      </w:r>
-      <w:r>
-        <w:t xml:space="preserve">to </w:t>
-      </w:r>
-      <w:r>
-        <w:t xml:space="preserve">select one of the users </w:t>
-      </w:r>
-      <w:r>
-        <w:t>to see the detailed information of the user. For creating, modifying and activation/deactivation of a user can be done by triggering Maintain Users use case from this use case.</w:t>
-      </w:r>
-    </w:p>
-    <w:p>
-      <w:pPr>
-        <w:pStyle w:val="Heading2"/>
-        <w:rPr>
-          <w:rFonts w:eastAsiaTheme="minorHAnsi"/>
-          <w:color w:val="8496B0" w:themeColor="text2" w:themeTint="99"/>
-          <w:sz w:val="32"/>
-          <w:szCs w:val="32"/>
-        </w:rPr>
-      </w:pPr>
-      <w:bookmarkStart w:id="24" w:name="_Toc522537181"/>
-      <w:r>
-        <w:rPr>
-          <w:rFonts w:eastAsiaTheme="minorHAnsi"/>
-          <w:color w:val="8496B0" w:themeColor="text2" w:themeTint="99"/>
-          <w:sz w:val="32"/>
-          <w:szCs w:val="32"/>
-        </w:rPr>
-        <w:t>View/Select station</w:t>
-      </w:r>
-      <w:r>
-        <w:rPr>
-          <w:rFonts w:eastAsiaTheme="minorHAnsi"/>
-          <w:color w:val="8496B0" w:themeColor="text2" w:themeTint="99"/>
-          <w:sz w:val="32"/>
-          <w:szCs w:val="32"/>
-        </w:rPr>
-        <w:t>(s)</w:t>
-      </w:r>
-      <w:bookmarkEnd w:id="24"/>
     </w:p>
     <w:p>
       <w:r>
@@ -5066,7 +5001,7 @@
       <w:pPr>
         <w:pStyle w:val="Heading2"/>
       </w:pPr>
-      <w:bookmarkStart w:id="25" w:name="_Toc522537182"/>
+      <w:bookmarkStart w:id="22" w:name="_Toc522537182"/>
       <w:r>
         <w:rPr>
           <w:rFonts w:eastAsiaTheme="minorHAnsi"/>
@@ -5076,7 +5011,7 @@
         </w:rPr>
         <w:t>View/select persona</w:t>
       </w:r>
-      <w:bookmarkEnd w:id="25"/>
+      <w:bookmarkEnd w:id="22"/>
     </w:p>
     <w:p>
       <w:r>
@@ -5093,7 +5028,7 @@
       <w:pPr>
         <w:pStyle w:val="Heading2"/>
       </w:pPr>
-      <w:bookmarkStart w:id="26" w:name="_Toc522537183"/>
+      <w:bookmarkStart w:id="23" w:name="_Toc522537183"/>
       <w:r>
         <w:rPr>
           <w:rFonts w:eastAsiaTheme="minorHAnsi"/>
@@ -5113,7 +5048,7 @@
         </w:rPr>
         <w:t>station config</w:t>
       </w:r>
-      <w:bookmarkEnd w:id="26"/>
+      <w:bookmarkEnd w:id="23"/>
     </w:p>
     <w:p>
       <w:r>
@@ -5133,7 +5068,7 @@
           <w:szCs w:val="32"/>
         </w:rPr>
       </w:pPr>
-      <w:bookmarkStart w:id="27" w:name="_Toc522537184"/>
+      <w:bookmarkStart w:id="24" w:name="_Toc522537184"/>
       <w:r>
         <w:rPr>
           <w:rFonts w:eastAsiaTheme="minorHAnsi"/>
@@ -5143,7 +5078,7 @@
         </w:rPr>
         <w:t>Send unstructured(raw) data</w:t>
       </w:r>
-      <w:bookmarkEnd w:id="27"/>
+      <w:bookmarkEnd w:id="24"/>
     </w:p>
     <w:p>
       <w:r>
@@ -5172,7 +5107,7 @@
           <w:szCs w:val="32"/>
         </w:rPr>
       </w:pPr>
-      <w:bookmarkStart w:id="28" w:name="_Toc522537185"/>
+      <w:bookmarkStart w:id="25" w:name="_Toc522537185"/>
       <w:r>
         <w:rPr>
           <w:rFonts w:eastAsiaTheme="minorHAnsi"/>
@@ -5191,7 +5126,7 @@
         </w:rPr>
         <w:t>raw data to structured data</w:t>
       </w:r>
-      <w:bookmarkEnd w:id="28"/>
+      <w:bookmarkEnd w:id="25"/>
     </w:p>
     <w:p>
       <w:r>
@@ -5255,7 +5190,7 @@
           <w:szCs w:val="32"/>
         </w:rPr>
       </w:pPr>
-      <w:bookmarkStart w:id="29" w:name="_Toc522537186"/>
+      <w:bookmarkStart w:id="26" w:name="_Toc522537186"/>
       <w:r>
         <w:rPr>
           <w:rFonts w:eastAsiaTheme="minorHAnsi"/>
@@ -5274,7 +5209,7 @@
         </w:rPr>
         <w:t>structured data</w:t>
       </w:r>
-      <w:bookmarkEnd w:id="29"/>
+      <w:bookmarkEnd w:id="26"/>
     </w:p>
     <w:p>
       <w:r>
@@ -5294,7 +5229,7 @@
           <w:szCs w:val="32"/>
         </w:rPr>
       </w:pPr>
-      <w:bookmarkStart w:id="30" w:name="_Toc522537187"/>
+      <w:bookmarkStart w:id="27" w:name="_Toc522537187"/>
       <w:r>
         <w:rPr>
           <w:rFonts w:eastAsiaTheme="minorHAnsi"/>
@@ -5304,7 +5239,7 @@
         </w:rPr>
         <w:t>Download history data</w:t>
       </w:r>
-      <w:bookmarkEnd w:id="30"/>
+      <w:bookmarkEnd w:id="27"/>
     </w:p>
     <w:p>
       <w:r>
@@ -5315,7 +5250,7 @@
       <w:pPr>
         <w:pStyle w:val="Heading2"/>
       </w:pPr>
-      <w:bookmarkStart w:id="31" w:name="_Toc522537188"/>
+      <w:bookmarkStart w:id="28" w:name="_Toc522537188"/>
       <w:r>
         <w:rPr>
           <w:rFonts w:eastAsiaTheme="minorHAnsi"/>
@@ -5325,7 +5260,7 @@
         </w:rPr>
         <w:t>View real-time station information</w:t>
       </w:r>
-      <w:bookmarkEnd w:id="31"/>
+      <w:bookmarkEnd w:id="28"/>
     </w:p>
     <w:p>
       <w:r>
@@ -5336,7 +5271,7 @@
       <w:pPr>
         <w:pStyle w:val="Heading2"/>
       </w:pPr>
-      <w:bookmarkStart w:id="32" w:name="_Toc522537189"/>
+      <w:bookmarkStart w:id="29" w:name="_Toc522537189"/>
       <w:r>
         <w:rPr>
           <w:rFonts w:eastAsiaTheme="minorHAnsi"/>
@@ -5346,7 +5281,7 @@
         </w:rPr>
         <w:t>View station history information</w:t>
       </w:r>
-      <w:bookmarkEnd w:id="32"/>
+      <w:bookmarkEnd w:id="29"/>
     </w:p>
     <w:p>
       <w:r>
@@ -5363,7 +5298,7 @@
           <w:szCs w:val="32"/>
         </w:rPr>
       </w:pPr>
-      <w:bookmarkStart w:id="33" w:name="_Toc522537190"/>
+      <w:bookmarkStart w:id="30" w:name="_Toc522537190"/>
       <w:r>
         <w:rPr>
           <w:rFonts w:eastAsiaTheme="minorHAnsi"/>
@@ -5373,7 +5308,7 @@
         </w:rPr>
         <w:t>Forget password</w:t>
       </w:r>
-      <w:bookmarkEnd w:id="33"/>
+      <w:bookmarkEnd w:id="30"/>
     </w:p>
     <w:p>
       <w:r>
@@ -5392,7 +5327,7 @@
       <w:pPr>
         <w:pStyle w:val="Heading2"/>
       </w:pPr>
-      <w:bookmarkStart w:id="34" w:name="_Toc522537191"/>
+      <w:bookmarkStart w:id="31" w:name="_Toc522537191"/>
       <w:r>
         <w:rPr>
           <w:rFonts w:eastAsiaTheme="minorHAnsi"/>
@@ -5403,7 +5338,7 @@
         <w:lastRenderedPageBreak/>
         <w:t>Reset password</w:t>
       </w:r>
-      <w:bookmarkEnd w:id="34"/>
+      <w:bookmarkEnd w:id="31"/>
     </w:p>
     <w:p>
       <w:r>
@@ -5413,7 +5348,7 @@
     <w:p/>
     <w:p/>
     <w:sectPr>
-      <w:footerReference w:type="default" r:id="rId10"/>
+      <w:footerReference w:type="default" r:id="rId9"/>
       <w:pgSz w:w="12240" w:h="15840"/>
       <w:pgMar w:top="1440" w:right="1440" w:bottom="1440" w:left="1440" w:header="720" w:footer="720" w:gutter="0"/>
       <w:cols w:space="720"/>

</xml_diff>

<commit_message>
updated UCMS and HLD based on bala ORM feedbacks
</commit_message>
<xml_diff>
--- a/TECH/ANALYSIS/UCMS/WORK IN PROGRESS/TUCMS.docx
+++ b/TECH/ANALYSIS/UCMS/WORK IN PROGRESS/TUCMS.docx
@@ -1019,8 +1019,6 @@
               </w:rPr>
               <w:t>Updated latest use cases diagram and use cases descritpions.</w:t>
             </w:r>
-            <w:bookmarkStart w:id="4" w:name="_GoBack"/>
-            <w:bookmarkEnd w:id="4"/>
           </w:p>
         </w:tc>
       </w:tr>
@@ -1038,6 +1036,15 @@
                 <w:szCs w:val="20"/>
               </w:rPr>
             </w:pPr>
+            <w:r>
+              <w:rPr>
+                <w:bCs/>
+                <w:color w:val="000000"/>
+                <w:sz w:val="20"/>
+                <w:szCs w:val="20"/>
+              </w:rPr>
+              <w:t>1.2</w:t>
+            </w:r>
           </w:p>
         </w:tc>
         <w:tc>
@@ -1053,6 +1060,15 @@
                 <w:szCs w:val="20"/>
               </w:rPr>
             </w:pPr>
+            <w:r>
+              <w:rPr>
+                <w:bCs/>
+                <w:color w:val="000000"/>
+                <w:sz w:val="20"/>
+                <w:szCs w:val="20"/>
+              </w:rPr>
+              <w:t>19/01/2019</w:t>
+            </w:r>
           </w:p>
         </w:tc>
         <w:tc>
@@ -1068,6 +1084,15 @@
                 <w:szCs w:val="20"/>
               </w:rPr>
             </w:pPr>
+            <w:r>
+              <w:rPr>
+                <w:bCs/>
+                <w:color w:val="000000"/>
+                <w:sz w:val="20"/>
+                <w:szCs w:val="20"/>
+              </w:rPr>
+              <w:t>Kaung Myat Bo</w:t>
+            </w:r>
           </w:p>
         </w:tc>
         <w:tc>
@@ -1083,6 +1108,26 @@
                 <w:szCs w:val="20"/>
               </w:rPr>
             </w:pPr>
+            <w:r>
+              <w:rPr>
+                <w:bCs/>
+                <w:color w:val="000000"/>
+                <w:sz w:val="20"/>
+                <w:szCs w:val="20"/>
+              </w:rPr>
+              <w:t>Updated based on ORM-</w:t>
+            </w:r>
+            <w:r>
+              <w:rPr>
+                <w:bCs/>
+                <w:color w:val="000000"/>
+                <w:sz w:val="20"/>
+                <w:szCs w:val="20"/>
+              </w:rPr>
+              <w:t>14011917</w:t>
+            </w:r>
+            <w:bookmarkStart w:id="4" w:name="_GoBack"/>
+            <w:bookmarkEnd w:id="4"/>
           </w:p>
         </w:tc>
       </w:tr>
@@ -5172,11 +5217,34 @@
       <w:bookmarkEnd w:id="24"/>
     </w:p>
     <w:p>
-      <w:r>
+      <w:pPr>
+        <w:rPr>
+          <w:rFonts w:cstheme="minorHAnsi"/>
+        </w:rPr>
+      </w:pPr>
+      <w:r>
+        <w:rPr>
+          <w:rFonts w:cstheme="minorHAnsi"/>
+        </w:rPr>
         <w:t xml:space="preserve">The aim of this use case is for the station to upload a batch of slow data in a day </w:t>
       </w:r>
       <w:r>
-        <w:t>at the end of the day. Data can be lost every 1-minute request and the lost data can be gotten from this batch data and store it in the system.</w:t>
+        <w:rPr>
+          <w:rFonts w:cstheme="minorHAnsi"/>
+        </w:rPr>
+        <w:t xml:space="preserve">at the end of the day. </w:t>
+      </w:r>
+      <w:r>
+        <w:rPr>
+          <w:rFonts w:cstheme="minorHAnsi"/>
+        </w:rPr>
+        <w:t>It is possible that, there could be instances of data loss (Slow data). However, this data is crucial for minoring and analytical purposes.  In case of data loss, they can be manually upload into the application using this ‘Upload batch data’ feature use-case</w:t>
+      </w:r>
+      <w:r>
+        <w:rPr>
+          <w:rFonts w:cstheme="minorHAnsi"/>
+        </w:rPr>
+        <w:t>.</w:t>
       </w:r>
     </w:p>
     <w:p>
@@ -5258,6 +5326,7 @@
           <w:sz w:val="32"/>
           <w:szCs w:val="32"/>
         </w:rPr>
+        <w:lastRenderedPageBreak/>
         <w:t>Login</w:t>
       </w:r>
       <w:bookmarkEnd w:id="25"/>
@@ -5285,7 +5354,6 @@
           <w:sz w:val="32"/>
           <w:szCs w:val="32"/>
         </w:rPr>
-        <w:lastRenderedPageBreak/>
         <w:t>Forget password</w:t>
       </w:r>
       <w:bookmarkEnd w:id="26"/>
@@ -5578,6 +5646,7 @@
           <w:sz w:val="32"/>
           <w:szCs w:val="32"/>
         </w:rPr>
+        <w:lastRenderedPageBreak/>
         <w:t>Generate download file</w:t>
       </w:r>
       <w:bookmarkEnd w:id="34"/>
@@ -5605,7 +5674,6 @@
           <w:sz w:val="32"/>
           <w:szCs w:val="32"/>
         </w:rPr>
-        <w:lastRenderedPageBreak/>
         <w:t>Clean old fast</w:t>
       </w:r>
       <w:r>

</xml_diff>